<commit_message>
Pongo contenido a las etiquetas meta de keywords.
</commit_message>
<xml_diff>
--- a/SEO.docx
+++ b/SEO.docx
@@ -31,6 +31,11 @@
       <w:r>
         <w:t>Reduzco tamaño de los elementos audiovisuales:</w:t>
       </w:r>
+    </w:p>
+    <w:p>
+      <w:pPr>
+        <w:ind w:left="708"/>
+      </w:pPr>
       <w:r>
         <w:br/>
         <w:t>-</w:t>
@@ -43,11 +48,17 @@
       </w:r>
     </w:p>
     <w:p>
+      <w:pPr>
+        <w:ind w:firstLine="708"/>
+      </w:pPr>
       <w:r>
         <w:t>-contacto.jpg</w:t>
       </w:r>
     </w:p>
     <w:p>
+      <w:pPr>
+        <w:ind w:firstLine="708"/>
+      </w:pPr>
       <w:r>
         <w:t>-index.jpg</w:t>
       </w:r>
@@ -135,7 +146,10 @@
       </w:r>
       <w:proofErr w:type="spellEnd"/>
       <w:r>
-        <w:t xml:space="preserve"> a los elementos visuales encontrados dentro de la carpeta </w:t>
+        <w:t xml:space="preserve"> a los elementos visuales encon</w:t>
+      </w:r>
+      <w:r>
+        <w:t xml:space="preserve">trados dentro de la carpeta </w:t>
       </w:r>
       <w:proofErr w:type="spellStart"/>
       <w:r>
@@ -143,69 +157,144 @@
       </w:r>
       <w:proofErr w:type="spellEnd"/>
       <w:r>
-        <w:t xml:space="preserve"> (y </w:t>
+        <w:t>:</w:t>
+      </w:r>
+    </w:p>
+    <w:p>
+      <w:pPr>
+        <w:ind w:firstLine="708"/>
+      </w:pPr>
+      <w:r>
+        <w:t>-logo-</w:t>
+      </w:r>
+      <w:proofErr w:type="spellStart"/>
+      <w:r>
+        <w:t>instagram</w:t>
+      </w:r>
+      <w:proofErr w:type="spellEnd"/>
+    </w:p>
+    <w:p>
+      <w:pPr>
+        <w:ind w:firstLine="708"/>
+      </w:pPr>
+      <w:r>
+        <w:t>-Mail</w:t>
+      </w:r>
+    </w:p>
+    <w:p>
+      <w:pPr>
+        <w:ind w:firstLine="708"/>
+      </w:pPr>
+      <w:r>
+        <w:t>-</w:t>
+      </w:r>
+      <w:proofErr w:type="spellStart"/>
+      <w:r>
+        <w:t>Telefono</w:t>
+      </w:r>
+      <w:proofErr w:type="spellEnd"/>
+      <w:r>
+        <w:t>-blanco</w:t>
+      </w:r>
+    </w:p>
+    <w:p>
+      <w:pPr>
+        <w:ind w:firstLine="708"/>
+      </w:pPr>
+      <w:r>
+        <w:t>-</w:t>
+      </w:r>
+      <w:proofErr w:type="spellStart"/>
+      <w:r>
+        <w:t>wtsp</w:t>
+      </w:r>
+      <w:proofErr w:type="spellEnd"/>
+    </w:p>
+    <w:p>
+      <w:pPr>
+        <w:ind w:firstLine="708"/>
+      </w:pPr>
+      <w:r>
+        <w:t>-Logo4</w:t>
+      </w:r>
+    </w:p>
+    <w:p>
+      <w:pPr>
+        <w:ind w:firstLine="708"/>
+      </w:pPr>
+      <w:r>
+        <w:t>-Decoration2</w:t>
+      </w:r>
+    </w:p>
+    <w:p>
+      <w:r>
+        <w:t>C</w:t>
+      </w:r>
+      <w:r>
+        <w:t xml:space="preserve">orrijo los </w:t>
+      </w:r>
+      <w:proofErr w:type="spellStart"/>
+      <w:r>
+        <w:t>html</w:t>
+      </w:r>
+      <w:proofErr w:type="spellEnd"/>
+      <w:r>
+        <w:t xml:space="preserve"> para que no se rompan los links a las imágenes referidas</w:t>
+      </w:r>
+      <w:r>
+        <w:t>.</w:t>
+      </w:r>
+    </w:p>
+    <w:p>
+      <w:r>
+        <w:t>17/11/2021</w:t>
+      </w:r>
+    </w:p>
+    <w:p>
+      <w:r>
+        <w:t xml:space="preserve">Pongo contenido a las etiquetas meta de </w:t>
+      </w:r>
+      <w:proofErr w:type="spellStart"/>
+      <w:r>
+        <w:t>keywords</w:t>
+      </w:r>
+      <w:proofErr w:type="spellEnd"/>
+      <w:r>
+        <w:t>.</w:t>
+      </w:r>
+    </w:p>
+    <w:p>
+      <w:r>
+        <w:t xml:space="preserve">Pongo contenido a las etiquetas meta de </w:t>
+      </w:r>
+      <w:proofErr w:type="spellStart"/>
+      <w:r>
+        <w:t>description</w:t>
+      </w:r>
+      <w:proofErr w:type="spellEnd"/>
+      <w:r>
+        <w:t>.</w:t>
+      </w:r>
+    </w:p>
+    <w:p>
+      <w:r>
+        <w:t xml:space="preserve">Corroboro que mis </w:t>
+      </w:r>
+      <w:proofErr w:type="spellStart"/>
+      <w:r>
+        <w:t>title</w:t>
+      </w:r>
+      <w:proofErr w:type="spellEnd"/>
+      <w:r>
+        <w:t xml:space="preserve"> son correctos y adecuados para un buen SEO.</w:t>
+      </w:r>
+    </w:p>
+    <w:p>
+      <w:r>
+        <w:t>Corroboro que mi proyecto no cuenta con niveles de carpeta innecesarias.</w:t>
       </w:r>
       <w:bookmarkStart w:id="0" w:name="_GoBack"/>
       <w:bookmarkEnd w:id="0"/>
-      <w:r>
-        <w:t xml:space="preserve">corrijo los </w:t>
-      </w:r>
-      <w:proofErr w:type="spellStart"/>
-      <w:r>
-        <w:t>html</w:t>
-      </w:r>
-      <w:proofErr w:type="spellEnd"/>
-      <w:r>
-        <w:t xml:space="preserve"> para que no se rompan los links a las imágenes referidas):</w:t>
-      </w:r>
-    </w:p>
-    <w:p>
-      <w:r>
-        <w:t>-logo-</w:t>
-      </w:r>
-      <w:proofErr w:type="spellStart"/>
-      <w:r>
-        <w:t>instagram</w:t>
-      </w:r>
-      <w:proofErr w:type="spellEnd"/>
-    </w:p>
-    <w:p>
-      <w:r>
-        <w:t>-Mail</w:t>
-      </w:r>
-    </w:p>
-    <w:p>
-      <w:r>
-        <w:t>-</w:t>
-      </w:r>
-      <w:proofErr w:type="spellStart"/>
-      <w:r>
-        <w:t>Telefono</w:t>
-      </w:r>
-      <w:proofErr w:type="spellEnd"/>
-      <w:r>
-        <w:t>-blanco</w:t>
-      </w:r>
-    </w:p>
-    <w:p>
-      <w:r>
-        <w:t>-</w:t>
-      </w:r>
-      <w:proofErr w:type="spellStart"/>
-      <w:r>
-        <w:t>wtsp</w:t>
-      </w:r>
-      <w:proofErr w:type="spellEnd"/>
-    </w:p>
-    <w:p>
-      <w:r>
-        <w:t>-Logo4</w:t>
-      </w:r>
-    </w:p>
-    <w:p>
-      <w:r>
-        <w:t>-Decoration2</w:t>
-      </w:r>
     </w:p>
     <w:sectPr>
       <w:pgSz w:w="11906" w:h="16838"/>

</xml_diff>